<commit_message>
Add inceptionresnetv2 and graphs
</commit_message>
<xml_diff>
--- a/Data analysis/result2.docx
+++ b/Data analysis/result2.docx
@@ -245,13 +245,16 @@
       </w:r>
     </w:p>
     <w:p>
-      <w:proofErr w:type="spellStart"/>
-      <w:r>
-        <w:t>Epoch</w:t>
-      </w:r>
-      <w:proofErr w:type="spellEnd"/>
-      <w:r>
-        <w:t xml:space="preserve"> 5/10</w:t>
+      <w:pPr>
+        <w:rPr>
+          <w:lang w:val="en-US"/>
+        </w:rPr>
+      </w:pPr>
+      <w:r>
+        <w:rPr>
+          <w:lang w:val="en-US"/>
+        </w:rPr>
+        <w:t>Epoch 5/10</w:t>
       </w:r>
     </w:p>
     <w:p>
@@ -585,6 +588,2334 @@
           <w:lang w:val="en-US"/>
         </w:rPr>
       </w:pPr>
+    </w:p>
+    <w:p>
+      <w:pPr>
+        <w:rPr>
+          <w:lang w:val="en-US"/>
+        </w:rPr>
+      </w:pPr>
+      <w:r>
+        <w:rPr>
+          <w:lang w:val="en-US"/>
+        </w:rPr>
+        <w:lastRenderedPageBreak/>
+        <w:t>No filter</w:t>
+      </w:r>
+    </w:p>
+    <w:p>
+      <w:pPr>
+        <w:rPr>
+          <w:lang w:val="en-US"/>
+        </w:rPr>
+      </w:pPr>
+      <w:r>
+        <w:rPr>
+          <w:lang w:val="en-US"/>
+        </w:rPr>
+        <w:t>Train on 8178 samples, validate on 2044 samples</w:t>
+      </w:r>
+    </w:p>
+    <w:p>
+      <w:pPr>
+        <w:rPr>
+          <w:lang w:val="en-US"/>
+        </w:rPr>
+      </w:pPr>
+      <w:r>
+        <w:rPr>
+          <w:lang w:val="en-US"/>
+        </w:rPr>
+        <w:t>Epoch 1/10</w:t>
+      </w:r>
+    </w:p>
+    <w:p>
+      <w:pPr>
+        <w:rPr>
+          <w:lang w:val="en-US"/>
+        </w:rPr>
+      </w:pPr>
+      <w:r>
+        <w:rPr>
+          <w:lang w:val="en-US"/>
+        </w:rPr>
+        <w:t xml:space="preserve">8178/8178 [==============================] - 97s 12ms/step - loss: 1.6510 - acc: 0.6542 - </w:t>
+      </w:r>
+      <w:proofErr w:type="spellStart"/>
+      <w:r>
+        <w:rPr>
+          <w:lang w:val="en-US"/>
+        </w:rPr>
+        <w:t>val_loss</w:t>
+      </w:r>
+      <w:proofErr w:type="spellEnd"/>
+      <w:r>
+        <w:rPr>
+          <w:lang w:val="en-US"/>
+        </w:rPr>
+        <w:t xml:space="preserve">: 0.5689 - </w:t>
+      </w:r>
+      <w:proofErr w:type="spellStart"/>
+      <w:r>
+        <w:rPr>
+          <w:lang w:val="en-US"/>
+        </w:rPr>
+        <w:t>val_acc</w:t>
+      </w:r>
+      <w:proofErr w:type="spellEnd"/>
+      <w:r>
+        <w:rPr>
+          <w:lang w:val="en-US"/>
+        </w:rPr>
+        <w:t>: 0.8405</w:t>
+      </w:r>
+    </w:p>
+    <w:p>
+      <w:pPr>
+        <w:rPr>
+          <w:lang w:val="en-US"/>
+        </w:rPr>
+      </w:pPr>
+      <w:r>
+        <w:rPr>
+          <w:lang w:val="en-US"/>
+        </w:rPr>
+        <w:t>Epoch 2/10</w:t>
+      </w:r>
+    </w:p>
+    <w:p>
+      <w:pPr>
+        <w:rPr>
+          <w:lang w:val="en-US"/>
+        </w:rPr>
+      </w:pPr>
+      <w:r>
+        <w:rPr>
+          <w:lang w:val="en-US"/>
+        </w:rPr>
+        <w:t xml:space="preserve">8178/8178 [==============================] - 70s 9ms/step - loss: 0.7305 - acc: 0.8094 - </w:t>
+      </w:r>
+      <w:proofErr w:type="spellStart"/>
+      <w:r>
+        <w:rPr>
+          <w:lang w:val="en-US"/>
+        </w:rPr>
+        <w:t>val_loss</w:t>
+      </w:r>
+      <w:proofErr w:type="spellEnd"/>
+      <w:r>
+        <w:rPr>
+          <w:lang w:val="en-US"/>
+        </w:rPr>
+        <w:t xml:space="preserve">: 0.5762 - </w:t>
+      </w:r>
+      <w:proofErr w:type="spellStart"/>
+      <w:r>
+        <w:rPr>
+          <w:lang w:val="en-US"/>
+        </w:rPr>
+        <w:t>val_acc</w:t>
+      </w:r>
+      <w:proofErr w:type="spellEnd"/>
+      <w:r>
+        <w:rPr>
+          <w:lang w:val="en-US"/>
+        </w:rPr>
+        <w:t>: 0.8327</w:t>
+      </w:r>
+    </w:p>
+    <w:p>
+      <w:pPr>
+        <w:rPr>
+          <w:lang w:val="en-US"/>
+        </w:rPr>
+      </w:pPr>
+      <w:r>
+        <w:rPr>
+          <w:lang w:val="en-US"/>
+        </w:rPr>
+        <w:t>Epoch 3/10</w:t>
+      </w:r>
+    </w:p>
+    <w:p>
+      <w:pPr>
+        <w:rPr>
+          <w:lang w:val="en-US"/>
+        </w:rPr>
+      </w:pPr>
+      <w:r>
+        <w:rPr>
+          <w:lang w:val="en-US"/>
+        </w:rPr>
+        <w:t xml:space="preserve">8178/8178 [==============================] - 58s 7ms/step - loss: 0.6253 - acc: 0.8264 - </w:t>
+      </w:r>
+      <w:proofErr w:type="spellStart"/>
+      <w:r>
+        <w:rPr>
+          <w:lang w:val="en-US"/>
+        </w:rPr>
+        <w:t>val_loss</w:t>
+      </w:r>
+      <w:proofErr w:type="spellEnd"/>
+      <w:r>
+        <w:rPr>
+          <w:lang w:val="en-US"/>
+        </w:rPr>
+        <w:t xml:space="preserve">: 0.5553 - </w:t>
+      </w:r>
+      <w:proofErr w:type="spellStart"/>
+      <w:r>
+        <w:rPr>
+          <w:lang w:val="en-US"/>
+        </w:rPr>
+        <w:t>val_acc</w:t>
+      </w:r>
+      <w:proofErr w:type="spellEnd"/>
+      <w:r>
+        <w:rPr>
+          <w:lang w:val="en-US"/>
+        </w:rPr>
+        <w:t>: 0.8493</w:t>
+      </w:r>
+    </w:p>
+    <w:p>
+      <w:pPr>
+        <w:rPr>
+          <w:lang w:val="en-US"/>
+        </w:rPr>
+      </w:pPr>
+      <w:r>
+        <w:rPr>
+          <w:lang w:val="en-US"/>
+        </w:rPr>
+        <w:t>Epoch 4/10</w:t>
+      </w:r>
+    </w:p>
+    <w:p>
+      <w:pPr>
+        <w:rPr>
+          <w:lang w:val="en-US"/>
+        </w:rPr>
+      </w:pPr>
+      <w:r>
+        <w:rPr>
+          <w:lang w:val="en-US"/>
+        </w:rPr>
+        <w:t xml:space="preserve">8178/8178 [==============================] - 58s 7ms/step - loss: 0.5742 - acc: 0.8341 - </w:t>
+      </w:r>
+      <w:proofErr w:type="spellStart"/>
+      <w:r>
+        <w:rPr>
+          <w:lang w:val="en-US"/>
+        </w:rPr>
+        <w:t>val_loss</w:t>
+      </w:r>
+      <w:proofErr w:type="spellEnd"/>
+      <w:r>
+        <w:rPr>
+          <w:lang w:val="en-US"/>
+        </w:rPr>
+        <w:t xml:space="preserve">: 0.5827 - </w:t>
+      </w:r>
+      <w:proofErr w:type="spellStart"/>
+      <w:r>
+        <w:rPr>
+          <w:lang w:val="en-US"/>
+        </w:rPr>
+        <w:t>val_acc</w:t>
+      </w:r>
+      <w:proofErr w:type="spellEnd"/>
+      <w:r>
+        <w:rPr>
+          <w:lang w:val="en-US"/>
+        </w:rPr>
+        <w:t>: 0.8493</w:t>
+      </w:r>
+    </w:p>
+    <w:p>
+      <w:pPr>
+        <w:rPr>
+          <w:lang w:val="en-US"/>
+        </w:rPr>
+      </w:pPr>
+      <w:r>
+        <w:rPr>
+          <w:lang w:val="en-US"/>
+        </w:rPr>
+        <w:t>Epoch 5/10</w:t>
+      </w:r>
+    </w:p>
+    <w:p>
+      <w:pPr>
+        <w:rPr>
+          <w:lang w:val="en-US"/>
+        </w:rPr>
+      </w:pPr>
+      <w:r>
+        <w:rPr>
+          <w:lang w:val="en-US"/>
+        </w:rPr>
+        <w:t xml:space="preserve">8178/8178 [==============================] - 55s 7ms/step - loss: 0.5358 - acc: 0.8489 - </w:t>
+      </w:r>
+      <w:proofErr w:type="spellStart"/>
+      <w:r>
+        <w:rPr>
+          <w:lang w:val="en-US"/>
+        </w:rPr>
+        <w:t>val_loss</w:t>
+      </w:r>
+      <w:proofErr w:type="spellEnd"/>
+      <w:r>
+        <w:rPr>
+          <w:lang w:val="en-US"/>
+        </w:rPr>
+        <w:t xml:space="preserve">: 0.5805 - </w:t>
+      </w:r>
+      <w:proofErr w:type="spellStart"/>
+      <w:r>
+        <w:rPr>
+          <w:lang w:val="en-US"/>
+        </w:rPr>
+        <w:t>val_acc</w:t>
+      </w:r>
+      <w:proofErr w:type="spellEnd"/>
+      <w:r>
+        <w:rPr>
+          <w:lang w:val="en-US"/>
+        </w:rPr>
+        <w:t>: 0.8464</w:t>
+      </w:r>
+    </w:p>
+    <w:p>
+      <w:pPr>
+        <w:rPr>
+          <w:lang w:val="en-US"/>
+        </w:rPr>
+      </w:pPr>
+      <w:r>
+        <w:rPr>
+          <w:lang w:val="en-US"/>
+        </w:rPr>
+        <w:t>Epoch 6/10</w:t>
+      </w:r>
+    </w:p>
+    <w:p>
+      <w:pPr>
+        <w:rPr>
+          <w:lang w:val="en-US"/>
+        </w:rPr>
+      </w:pPr>
+      <w:r>
+        <w:rPr>
+          <w:lang w:val="en-US"/>
+        </w:rPr>
+        <w:t xml:space="preserve">8178/8178 [==============================] - 61s 7ms/step - loss: 0.5147 - acc: 0.8492 - </w:t>
+      </w:r>
+      <w:proofErr w:type="spellStart"/>
+      <w:r>
+        <w:rPr>
+          <w:lang w:val="en-US"/>
+        </w:rPr>
+        <w:t>val_loss</w:t>
+      </w:r>
+      <w:proofErr w:type="spellEnd"/>
+      <w:r>
+        <w:rPr>
+          <w:lang w:val="en-US"/>
+        </w:rPr>
+        <w:t xml:space="preserve">: 0.5622 - </w:t>
+      </w:r>
+      <w:proofErr w:type="spellStart"/>
+      <w:r>
+        <w:rPr>
+          <w:lang w:val="en-US"/>
+        </w:rPr>
+        <w:t>val_acc</w:t>
+      </w:r>
+      <w:proofErr w:type="spellEnd"/>
+      <w:r>
+        <w:rPr>
+          <w:lang w:val="en-US"/>
+        </w:rPr>
+        <w:t>: 0.8483</w:t>
+      </w:r>
+    </w:p>
+    <w:p>
+      <w:pPr>
+        <w:rPr>
+          <w:lang w:val="en-US"/>
+        </w:rPr>
+      </w:pPr>
+      <w:r>
+        <w:rPr>
+          <w:lang w:val="en-US"/>
+        </w:rPr>
+        <w:t>Epoch 7/10</w:t>
+      </w:r>
+    </w:p>
+    <w:p>
+      <w:pPr>
+        <w:rPr>
+          <w:lang w:val="en-US"/>
+        </w:rPr>
+      </w:pPr>
+      <w:r>
+        <w:rPr>
+          <w:lang w:val="en-US"/>
+        </w:rPr>
+        <w:t xml:space="preserve">8178/8178 [==============================] - 56s 7ms/step - loss: 0.4967 - acc: 0.8522 - </w:t>
+      </w:r>
+      <w:proofErr w:type="spellStart"/>
+      <w:r>
+        <w:rPr>
+          <w:lang w:val="en-US"/>
+        </w:rPr>
+        <w:t>val_loss</w:t>
+      </w:r>
+      <w:proofErr w:type="spellEnd"/>
+      <w:r>
+        <w:rPr>
+          <w:lang w:val="en-US"/>
+        </w:rPr>
+        <w:t xml:space="preserve">: 0.5982 - </w:t>
+      </w:r>
+      <w:proofErr w:type="spellStart"/>
+      <w:r>
+        <w:rPr>
+          <w:lang w:val="en-US"/>
+        </w:rPr>
+        <w:t>val_acc</w:t>
+      </w:r>
+      <w:proofErr w:type="spellEnd"/>
+      <w:r>
+        <w:rPr>
+          <w:lang w:val="en-US"/>
+        </w:rPr>
+        <w:t>: 0.8464</w:t>
+      </w:r>
+    </w:p>
+    <w:p>
+      <w:pPr>
+        <w:rPr>
+          <w:lang w:val="en-US"/>
+        </w:rPr>
+      </w:pPr>
+      <w:r>
+        <w:rPr>
+          <w:lang w:val="en-US"/>
+        </w:rPr>
+        <w:t>Epoch 8/10</w:t>
+      </w:r>
+    </w:p>
+    <w:p>
+      <w:pPr>
+        <w:rPr>
+          <w:lang w:val="en-US"/>
+        </w:rPr>
+      </w:pPr>
+      <w:r>
+        <w:rPr>
+          <w:lang w:val="en-US"/>
+        </w:rPr>
+        <w:t xml:space="preserve">8178/8178 [==============================] - 56s 7ms/step - loss: 0.4729 - acc: 0.8585 - </w:t>
+      </w:r>
+      <w:proofErr w:type="spellStart"/>
+      <w:r>
+        <w:rPr>
+          <w:lang w:val="en-US"/>
+        </w:rPr>
+        <w:t>val_loss</w:t>
+      </w:r>
+      <w:proofErr w:type="spellEnd"/>
+      <w:r>
+        <w:rPr>
+          <w:lang w:val="en-US"/>
+        </w:rPr>
+        <w:t xml:space="preserve">: 0.5956 - </w:t>
+      </w:r>
+      <w:proofErr w:type="spellStart"/>
+      <w:r>
+        <w:rPr>
+          <w:lang w:val="en-US"/>
+        </w:rPr>
+        <w:t>val_acc</w:t>
+      </w:r>
+      <w:proofErr w:type="spellEnd"/>
+      <w:r>
+        <w:rPr>
+          <w:lang w:val="en-US"/>
+        </w:rPr>
+        <w:t>: 0.8508</w:t>
+      </w:r>
+    </w:p>
+    <w:p>
+      <w:pPr>
+        <w:rPr>
+          <w:lang w:val="en-US"/>
+        </w:rPr>
+      </w:pPr>
+      <w:r>
+        <w:rPr>
+          <w:lang w:val="en-US"/>
+        </w:rPr>
+        <w:t>Epoch 9/10</w:t>
+      </w:r>
+    </w:p>
+    <w:p>
+      <w:pPr>
+        <w:rPr>
+          <w:lang w:val="en-US"/>
+        </w:rPr>
+      </w:pPr>
+      <w:r>
+        <w:rPr>
+          <w:lang w:val="en-US"/>
+        </w:rPr>
+        <w:t xml:space="preserve">8178/8178 [==============================] - 55s 7ms/step - loss: 0.4480 - acc: 0.8684 - </w:t>
+      </w:r>
+      <w:proofErr w:type="spellStart"/>
+      <w:r>
+        <w:rPr>
+          <w:lang w:val="en-US"/>
+        </w:rPr>
+        <w:t>val_loss</w:t>
+      </w:r>
+      <w:proofErr w:type="spellEnd"/>
+      <w:r>
+        <w:rPr>
+          <w:lang w:val="en-US"/>
+        </w:rPr>
+        <w:t xml:space="preserve">: 0.5998 - </w:t>
+      </w:r>
+      <w:proofErr w:type="spellStart"/>
+      <w:r>
+        <w:rPr>
+          <w:lang w:val="en-US"/>
+        </w:rPr>
+        <w:t>val_acc</w:t>
+      </w:r>
+      <w:proofErr w:type="spellEnd"/>
+      <w:r>
+        <w:rPr>
+          <w:lang w:val="en-US"/>
+        </w:rPr>
+        <w:t>: 0.8390</w:t>
+      </w:r>
+    </w:p>
+    <w:p>
+      <w:pPr>
+        <w:rPr>
+          <w:lang w:val="en-US"/>
+        </w:rPr>
+      </w:pPr>
+      <w:r>
+        <w:rPr>
+          <w:lang w:val="en-US"/>
+        </w:rPr>
+        <w:t>Epoch 10/10</w:t>
+      </w:r>
+    </w:p>
+    <w:p>
+      <w:pPr>
+        <w:rPr>
+          <w:lang w:val="en-US"/>
+        </w:rPr>
+      </w:pPr>
+      <w:r>
+        <w:rPr>
+          <w:lang w:val="en-US"/>
+        </w:rPr>
+        <w:t xml:space="preserve">8178/8178 [==============================] - 60s 7ms/step - loss: 0.4194 - acc: 0.8725 - </w:t>
+      </w:r>
+      <w:proofErr w:type="spellStart"/>
+      <w:r>
+        <w:rPr>
+          <w:lang w:val="en-US"/>
+        </w:rPr>
+        <w:t>val_loss</w:t>
+      </w:r>
+      <w:proofErr w:type="spellEnd"/>
+      <w:r>
+        <w:rPr>
+          <w:lang w:val="en-US"/>
+        </w:rPr>
+        <w:t xml:space="preserve">: 0.6036 - </w:t>
+      </w:r>
+      <w:proofErr w:type="spellStart"/>
+      <w:r>
+        <w:rPr>
+          <w:lang w:val="en-US"/>
+        </w:rPr>
+        <w:t>val_acc</w:t>
+      </w:r>
+      <w:proofErr w:type="spellEnd"/>
+      <w:r>
+        <w:rPr>
+          <w:lang w:val="en-US"/>
+        </w:rPr>
+        <w:t>: 0.8430</w:t>
+      </w:r>
+    </w:p>
+    <w:p>
+      <w:pPr>
+        <w:rPr>
+          <w:lang w:val="en-US"/>
+        </w:rPr>
+      </w:pPr>
+    </w:p>
+    <w:p>
+      <w:pPr>
+        <w:rPr>
+          <w:lang w:val="en-US"/>
+        </w:rPr>
+      </w:pPr>
+    </w:p>
+    <w:p>
+      <w:pPr>
+        <w:rPr>
+          <w:lang w:val="en-US"/>
+        </w:rPr>
+      </w:pPr>
+    </w:p>
+    <w:p>
+      <w:pPr>
+        <w:rPr>
+          <w:lang w:val="en-US"/>
+        </w:rPr>
+      </w:pPr>
+      <w:r>
+        <w:rPr>
+          <w:lang w:val="en-US"/>
+        </w:rPr>
+        <w:lastRenderedPageBreak/>
+        <w:t>Epoch 1/10</w:t>
+      </w:r>
+    </w:p>
+    <w:p>
+      <w:pPr>
+        <w:rPr>
+          <w:lang w:val="en-US"/>
+        </w:rPr>
+      </w:pPr>
+      <w:r>
+        <w:rPr>
+          <w:lang w:val="en-US"/>
+        </w:rPr>
+        <w:t xml:space="preserve">127/127 [==============================] - 363s 3s/step - loss: 4.4934 - acc: 0.1512 - </w:t>
+      </w:r>
+      <w:proofErr w:type="spellStart"/>
+      <w:r>
+        <w:rPr>
+          <w:lang w:val="en-US"/>
+        </w:rPr>
+        <w:t>val_loss</w:t>
+      </w:r>
+      <w:proofErr w:type="spellEnd"/>
+      <w:r>
+        <w:rPr>
+          <w:lang w:val="en-US"/>
+        </w:rPr>
+        <w:t xml:space="preserve">: 4.1428 - </w:t>
+      </w:r>
+      <w:proofErr w:type="spellStart"/>
+      <w:r>
+        <w:rPr>
+          <w:lang w:val="en-US"/>
+        </w:rPr>
+        <w:t>val_acc</w:t>
+      </w:r>
+      <w:proofErr w:type="spellEnd"/>
+      <w:r>
+        <w:rPr>
+          <w:lang w:val="en-US"/>
+        </w:rPr>
+        <w:t>: 0.4471</w:t>
+      </w:r>
+    </w:p>
+    <w:p>
+      <w:pPr>
+        <w:rPr>
+          <w:lang w:val="en-US"/>
+        </w:rPr>
+      </w:pPr>
+      <w:r>
+        <w:rPr>
+          <w:lang w:val="en-US"/>
+        </w:rPr>
+        <w:t>Epoch 2/10</w:t>
+      </w:r>
+    </w:p>
+    <w:p>
+      <w:pPr>
+        <w:rPr>
+          <w:lang w:val="en-US"/>
+        </w:rPr>
+      </w:pPr>
+      <w:r>
+        <w:rPr>
+          <w:lang w:val="en-US"/>
+        </w:rPr>
+        <w:t xml:space="preserve">127/127 [==============================] - 356s 3s/step - loss: 3.8281 - acc: 0.5533 - </w:t>
+      </w:r>
+      <w:proofErr w:type="spellStart"/>
+      <w:r>
+        <w:rPr>
+          <w:lang w:val="en-US"/>
+        </w:rPr>
+        <w:t>val_loss</w:t>
+      </w:r>
+      <w:proofErr w:type="spellEnd"/>
+      <w:r>
+        <w:rPr>
+          <w:lang w:val="en-US"/>
+        </w:rPr>
+        <w:t xml:space="preserve">: 3.4289 - </w:t>
+      </w:r>
+      <w:proofErr w:type="spellStart"/>
+      <w:r>
+        <w:rPr>
+          <w:lang w:val="en-US"/>
+        </w:rPr>
+        <w:t>val_acc</w:t>
+      </w:r>
+      <w:proofErr w:type="spellEnd"/>
+      <w:r>
+        <w:rPr>
+          <w:lang w:val="en-US"/>
+        </w:rPr>
+        <w:t>: 0.7419</w:t>
+      </w:r>
+    </w:p>
+    <w:p>
+      <w:pPr>
+        <w:rPr>
+          <w:lang w:val="en-US"/>
+        </w:rPr>
+      </w:pPr>
+      <w:r>
+        <w:rPr>
+          <w:lang w:val="en-US"/>
+        </w:rPr>
+        <w:t>Epoch 3/10</w:t>
+      </w:r>
+    </w:p>
+    <w:p>
+      <w:pPr>
+        <w:rPr>
+          <w:lang w:val="en-US"/>
+        </w:rPr>
+      </w:pPr>
+      <w:r>
+        <w:rPr>
+          <w:lang w:val="en-US"/>
+        </w:rPr>
+        <w:t xml:space="preserve">127/127 [==============================] - 347s 3s/step - loss: 3.1062 - acc: 0.7104 - </w:t>
+      </w:r>
+      <w:proofErr w:type="spellStart"/>
+      <w:r>
+        <w:rPr>
+          <w:lang w:val="en-US"/>
+        </w:rPr>
+        <w:t>val_loss</w:t>
+      </w:r>
+      <w:proofErr w:type="spellEnd"/>
+      <w:r>
+        <w:rPr>
+          <w:lang w:val="en-US"/>
+        </w:rPr>
+        <w:t xml:space="preserve">: 2.6430 - </w:t>
+      </w:r>
+      <w:proofErr w:type="spellStart"/>
+      <w:r>
+        <w:rPr>
+          <w:lang w:val="en-US"/>
+        </w:rPr>
+        <w:t>val_acc</w:t>
+      </w:r>
+      <w:proofErr w:type="spellEnd"/>
+      <w:r>
+        <w:rPr>
+          <w:lang w:val="en-US"/>
+        </w:rPr>
+        <w:t>: 0.8030</w:t>
+      </w:r>
+    </w:p>
+    <w:p>
+      <w:pPr>
+        <w:rPr>
+          <w:lang w:val="en-US"/>
+        </w:rPr>
+      </w:pPr>
+      <w:r>
+        <w:rPr>
+          <w:lang w:val="en-US"/>
+        </w:rPr>
+        <w:t>Epoch 4/10</w:t>
+      </w:r>
+    </w:p>
+    <w:p>
+      <w:pPr>
+        <w:rPr>
+          <w:lang w:val="en-US"/>
+        </w:rPr>
+      </w:pPr>
+      <w:r>
+        <w:rPr>
+          <w:lang w:val="en-US"/>
+        </w:rPr>
+        <w:t xml:space="preserve">127/127 [==============================] - 347s 3s/step - loss: 2.3859 - acc: 0.7716 - </w:t>
+      </w:r>
+      <w:proofErr w:type="spellStart"/>
+      <w:r>
+        <w:rPr>
+          <w:lang w:val="en-US"/>
+        </w:rPr>
+        <w:t>val_loss</w:t>
+      </w:r>
+      <w:proofErr w:type="spellEnd"/>
+      <w:r>
+        <w:rPr>
+          <w:lang w:val="en-US"/>
+        </w:rPr>
+        <w:t xml:space="preserve">: 1.9371 - </w:t>
+      </w:r>
+      <w:proofErr w:type="spellStart"/>
+      <w:r>
+        <w:rPr>
+          <w:lang w:val="en-US"/>
+        </w:rPr>
+        <w:t>val_acc</w:t>
+      </w:r>
+      <w:proofErr w:type="spellEnd"/>
+      <w:r>
+        <w:rPr>
+          <w:lang w:val="en-US"/>
+        </w:rPr>
+        <w:t>: 0.8394</w:t>
+      </w:r>
+    </w:p>
+    <w:p>
+      <w:pPr>
+        <w:rPr>
+          <w:lang w:val="en-US"/>
+        </w:rPr>
+      </w:pPr>
+      <w:r>
+        <w:rPr>
+          <w:lang w:val="en-US"/>
+        </w:rPr>
+        <w:t>Epoch 5/10</w:t>
+      </w:r>
+    </w:p>
+    <w:p>
+      <w:pPr>
+        <w:rPr>
+          <w:lang w:val="en-US"/>
+        </w:rPr>
+      </w:pPr>
+      <w:r>
+        <w:rPr>
+          <w:lang w:val="en-US"/>
+        </w:rPr>
+        <w:t xml:space="preserve">127/127 [==============================] - 347s 3s/step - loss: 1.7899 - acc: 0.8054 - </w:t>
+      </w:r>
+      <w:proofErr w:type="spellStart"/>
+      <w:r>
+        <w:rPr>
+          <w:lang w:val="en-US"/>
+        </w:rPr>
+        <w:t>val_loss</w:t>
+      </w:r>
+      <w:proofErr w:type="spellEnd"/>
+      <w:r>
+        <w:rPr>
+          <w:lang w:val="en-US"/>
+        </w:rPr>
+        <w:t xml:space="preserve">: 1.3950 - </w:t>
+      </w:r>
+      <w:proofErr w:type="spellStart"/>
+      <w:r>
+        <w:rPr>
+          <w:lang w:val="en-US"/>
+        </w:rPr>
+        <w:t>val_acc</w:t>
+      </w:r>
+      <w:proofErr w:type="spellEnd"/>
+      <w:r>
+        <w:rPr>
+          <w:lang w:val="en-US"/>
+        </w:rPr>
+        <w:t>: 0.8591</w:t>
+      </w:r>
+    </w:p>
+    <w:p>
+      <w:pPr>
+        <w:rPr>
+          <w:lang w:val="en-US"/>
+        </w:rPr>
+      </w:pPr>
+      <w:r>
+        <w:rPr>
+          <w:lang w:val="en-US"/>
+        </w:rPr>
+        <w:t>Epoch 6/10</w:t>
+      </w:r>
+    </w:p>
+    <w:p>
+      <w:pPr>
+        <w:rPr>
+          <w:lang w:val="en-US"/>
+        </w:rPr>
+      </w:pPr>
+      <w:r>
+        <w:rPr>
+          <w:lang w:val="en-US"/>
+        </w:rPr>
+        <w:t xml:space="preserve">127/127 [==============================] - 347s 3s/step - loss: 1.3538 - acc: 0.8358 - </w:t>
+      </w:r>
+      <w:proofErr w:type="spellStart"/>
+      <w:r>
+        <w:rPr>
+          <w:lang w:val="en-US"/>
+        </w:rPr>
+        <w:t>val_loss</w:t>
+      </w:r>
+      <w:proofErr w:type="spellEnd"/>
+      <w:r>
+        <w:rPr>
+          <w:lang w:val="en-US"/>
+        </w:rPr>
+        <w:t xml:space="preserve">: 1.0494 - </w:t>
+      </w:r>
+      <w:proofErr w:type="spellStart"/>
+      <w:r>
+        <w:rPr>
+          <w:lang w:val="en-US"/>
+        </w:rPr>
+        <w:t>val_acc</w:t>
+      </w:r>
+      <w:proofErr w:type="spellEnd"/>
+      <w:r>
+        <w:rPr>
+          <w:lang w:val="en-US"/>
+        </w:rPr>
+        <w:t>: 0.8682</w:t>
+      </w:r>
+    </w:p>
+    <w:p>
+      <w:pPr>
+        <w:rPr>
+          <w:lang w:val="en-US"/>
+        </w:rPr>
+      </w:pPr>
+      <w:r>
+        <w:rPr>
+          <w:lang w:val="en-US"/>
+        </w:rPr>
+        <w:t>Epoch 7/10</w:t>
+      </w:r>
+    </w:p>
+    <w:p>
+      <w:pPr>
+        <w:rPr>
+          <w:lang w:val="en-US"/>
+        </w:rPr>
+      </w:pPr>
+      <w:r>
+        <w:rPr>
+          <w:lang w:val="en-US"/>
+        </w:rPr>
+        <w:t xml:space="preserve">127/127 [==============================] - 347s 3s/step - loss: 1.0798 - acc: 0.8424 - </w:t>
+      </w:r>
+      <w:proofErr w:type="spellStart"/>
+      <w:r>
+        <w:rPr>
+          <w:lang w:val="en-US"/>
+        </w:rPr>
+        <w:t>val_loss</w:t>
+      </w:r>
+      <w:proofErr w:type="spellEnd"/>
+      <w:r>
+        <w:rPr>
+          <w:lang w:val="en-US"/>
+        </w:rPr>
+        <w:t xml:space="preserve">: 0.8251 - </w:t>
+      </w:r>
+      <w:proofErr w:type="spellStart"/>
+      <w:r>
+        <w:rPr>
+          <w:lang w:val="en-US"/>
+        </w:rPr>
+        <w:t>val_acc</w:t>
+      </w:r>
+      <w:proofErr w:type="spellEnd"/>
+      <w:r>
+        <w:rPr>
+          <w:lang w:val="en-US"/>
+        </w:rPr>
+        <w:t>: 0.8788</w:t>
+      </w:r>
+    </w:p>
+    <w:p>
+      <w:pPr>
+        <w:rPr>
+          <w:lang w:val="en-US"/>
+        </w:rPr>
+      </w:pPr>
+      <w:r>
+        <w:rPr>
+          <w:lang w:val="en-US"/>
+        </w:rPr>
+        <w:t>Epoch 8/10</w:t>
+      </w:r>
+    </w:p>
+    <w:p>
+      <w:pPr>
+        <w:rPr>
+          <w:lang w:val="en-US"/>
+        </w:rPr>
+      </w:pPr>
+      <w:r>
+        <w:rPr>
+          <w:lang w:val="en-US"/>
+        </w:rPr>
+        <w:t xml:space="preserve">127/127 [==============================] - 348s 3s/step - loss: 0.9038 - acc: 0.8470 - </w:t>
+      </w:r>
+      <w:proofErr w:type="spellStart"/>
+      <w:r>
+        <w:rPr>
+          <w:lang w:val="en-US"/>
+        </w:rPr>
+        <w:t>val_loss</w:t>
+      </w:r>
+      <w:proofErr w:type="spellEnd"/>
+      <w:r>
+        <w:rPr>
+          <w:lang w:val="en-US"/>
+        </w:rPr>
+        <w:t xml:space="preserve">: 0.6834 - </w:t>
+      </w:r>
+      <w:proofErr w:type="spellStart"/>
+      <w:r>
+        <w:rPr>
+          <w:lang w:val="en-US"/>
+        </w:rPr>
+        <w:t>val_acc</w:t>
+      </w:r>
+      <w:proofErr w:type="spellEnd"/>
+      <w:r>
+        <w:rPr>
+          <w:lang w:val="en-US"/>
+        </w:rPr>
+        <w:t>: 0.8773</w:t>
+      </w:r>
+    </w:p>
+    <w:p>
+      <w:pPr>
+        <w:rPr>
+          <w:lang w:val="en-US"/>
+        </w:rPr>
+      </w:pPr>
+      <w:r>
+        <w:rPr>
+          <w:lang w:val="en-US"/>
+        </w:rPr>
+        <w:t>Epoch 9/10</w:t>
+      </w:r>
+    </w:p>
+    <w:p>
+      <w:pPr>
+        <w:rPr>
+          <w:lang w:val="en-US"/>
+        </w:rPr>
+      </w:pPr>
+      <w:r>
+        <w:rPr>
+          <w:lang w:val="en-US"/>
+        </w:rPr>
+        <w:t xml:space="preserve">127/127 [==============================] - 348s 3s/step - loss: 0.7912 - acc: 0.8509 - </w:t>
+      </w:r>
+      <w:proofErr w:type="spellStart"/>
+      <w:r>
+        <w:rPr>
+          <w:lang w:val="en-US"/>
+        </w:rPr>
+        <w:t>val_loss</w:t>
+      </w:r>
+      <w:proofErr w:type="spellEnd"/>
+      <w:r>
+        <w:rPr>
+          <w:lang w:val="en-US"/>
+        </w:rPr>
+        <w:t xml:space="preserve">: 0.5942 - </w:t>
+      </w:r>
+      <w:proofErr w:type="spellStart"/>
+      <w:r>
+        <w:rPr>
+          <w:lang w:val="en-US"/>
+        </w:rPr>
+        <w:t>val_acc</w:t>
+      </w:r>
+      <w:proofErr w:type="spellEnd"/>
+      <w:r>
+        <w:rPr>
+          <w:lang w:val="en-US"/>
+        </w:rPr>
+        <w:t>: 0.8783</w:t>
+      </w:r>
+    </w:p>
+    <w:p>
+      <w:pPr>
+        <w:rPr>
+          <w:lang w:val="en-US"/>
+        </w:rPr>
+      </w:pPr>
+      <w:r>
+        <w:rPr>
+          <w:lang w:val="en-US"/>
+        </w:rPr>
+        <w:t>Epoch 10/10</w:t>
+      </w:r>
+    </w:p>
+    <w:p>
+      <w:pPr>
+        <w:rPr>
+          <w:lang w:val="en-US"/>
+        </w:rPr>
+      </w:pPr>
+      <w:r>
+        <w:rPr>
+          <w:lang w:val="en-US"/>
+        </w:rPr>
+        <w:t xml:space="preserve">127/127 [==============================] - 347s 3s/step - loss: 0.7237 - acc: 0.8544 - </w:t>
+      </w:r>
+      <w:proofErr w:type="spellStart"/>
+      <w:r>
+        <w:rPr>
+          <w:lang w:val="en-US"/>
+        </w:rPr>
+        <w:t>val_loss</w:t>
+      </w:r>
+      <w:proofErr w:type="spellEnd"/>
+      <w:r>
+        <w:rPr>
+          <w:lang w:val="en-US"/>
+        </w:rPr>
+        <w:t xml:space="preserve">: 0.5453 - </w:t>
+      </w:r>
+      <w:proofErr w:type="spellStart"/>
+      <w:r>
+        <w:rPr>
+          <w:lang w:val="en-US"/>
+        </w:rPr>
+        <w:t>val_acc</w:t>
+      </w:r>
+      <w:proofErr w:type="spellEnd"/>
+      <w:r>
+        <w:rPr>
+          <w:lang w:val="en-US"/>
+        </w:rPr>
+        <w:t>: 0.8778</w:t>
+      </w:r>
+    </w:p>
+    <w:p>
+      <w:pPr>
+        <w:rPr>
+          <w:lang w:val="en-US"/>
+        </w:rPr>
+      </w:pPr>
+    </w:p>
+    <w:p>
+      <w:pPr>
+        <w:rPr>
+          <w:lang w:val="en-US"/>
+        </w:rPr>
+      </w:pPr>
+    </w:p>
+    <w:p>
+      <w:pPr>
+        <w:rPr>
+          <w:lang w:val="en-US"/>
+        </w:rPr>
+      </w:pPr>
+    </w:p>
+    <w:p>
+      <w:pPr>
+        <w:rPr>
+          <w:lang w:val="en-US"/>
+        </w:rPr>
+      </w:pPr>
+    </w:p>
+    <w:p>
+      <w:pPr>
+        <w:rPr>
+          <w:lang w:val="en-US"/>
+        </w:rPr>
+      </w:pPr>
+    </w:p>
+    <w:p>
+      <w:pPr>
+        <w:rPr>
+          <w:lang w:val="en-US"/>
+        </w:rPr>
+      </w:pPr>
+      <w:r>
+        <w:rPr>
+          <w:lang w:val="en-US"/>
+        </w:rPr>
+        <w:lastRenderedPageBreak/>
+        <w:t>Epoch 1/10</w:t>
+      </w:r>
+    </w:p>
+    <w:p>
+      <w:pPr>
+        <w:rPr>
+          <w:lang w:val="en-US"/>
+        </w:rPr>
+      </w:pPr>
+      <w:r>
+        <w:rPr>
+          <w:lang w:val="en-US"/>
+        </w:rPr>
+        <w:t xml:space="preserve">127/127 [==============================] - 346s 3s/step - loss: 4.6555 - acc: 0.0699 - </w:t>
+      </w:r>
+      <w:proofErr w:type="spellStart"/>
+      <w:r>
+        <w:rPr>
+          <w:lang w:val="en-US"/>
+        </w:rPr>
+        <w:t>val_loss</w:t>
+      </w:r>
+      <w:proofErr w:type="spellEnd"/>
+      <w:r>
+        <w:rPr>
+          <w:lang w:val="en-US"/>
+        </w:rPr>
+        <w:t xml:space="preserve">: 4.5054 - </w:t>
+      </w:r>
+      <w:proofErr w:type="spellStart"/>
+      <w:r>
+        <w:rPr>
+          <w:lang w:val="en-US"/>
+        </w:rPr>
+        <w:t>val_acc</w:t>
+      </w:r>
+      <w:proofErr w:type="spellEnd"/>
+      <w:r>
+        <w:rPr>
+          <w:lang w:val="en-US"/>
+        </w:rPr>
+        <w:t>: 0.2162</w:t>
+      </w:r>
+    </w:p>
+    <w:p>
+      <w:pPr>
+        <w:rPr>
+          <w:lang w:val="en-US"/>
+        </w:rPr>
+      </w:pPr>
+      <w:r>
+        <w:rPr>
+          <w:lang w:val="en-US"/>
+        </w:rPr>
+        <w:t>Epoch 2/10</w:t>
+      </w:r>
+    </w:p>
+    <w:p>
+      <w:pPr>
+        <w:rPr>
+          <w:lang w:val="en-US"/>
+        </w:rPr>
+      </w:pPr>
+      <w:r>
+        <w:rPr>
+          <w:lang w:val="en-US"/>
+        </w:rPr>
+        <w:t xml:space="preserve">127/127 [==============================] - 299s 2s/step - loss: 4.2817 - acc: 0.3740 - </w:t>
+      </w:r>
+      <w:proofErr w:type="spellStart"/>
+      <w:r>
+        <w:rPr>
+          <w:lang w:val="en-US"/>
+        </w:rPr>
+        <w:t>val_loss</w:t>
+      </w:r>
+      <w:proofErr w:type="spellEnd"/>
+      <w:r>
+        <w:rPr>
+          <w:lang w:val="en-US"/>
+        </w:rPr>
+        <w:t xml:space="preserve">: 4.1598 - </w:t>
+      </w:r>
+      <w:proofErr w:type="spellStart"/>
+      <w:r>
+        <w:rPr>
+          <w:lang w:val="en-US"/>
+        </w:rPr>
+        <w:t>val_acc</w:t>
+      </w:r>
+      <w:proofErr w:type="spellEnd"/>
+      <w:r>
+        <w:rPr>
+          <w:lang w:val="en-US"/>
+        </w:rPr>
+        <w:t>: 0.5091</w:t>
+      </w:r>
+    </w:p>
+    <w:p>
+      <w:pPr>
+        <w:rPr>
+          <w:lang w:val="en-US"/>
+        </w:rPr>
+      </w:pPr>
+      <w:r>
+        <w:rPr>
+          <w:lang w:val="en-US"/>
+        </w:rPr>
+        <w:t>Epoch 3/10</w:t>
+      </w:r>
+    </w:p>
+    <w:p>
+      <w:pPr>
+        <w:rPr>
+          <w:lang w:val="en-US"/>
+        </w:rPr>
+      </w:pPr>
+      <w:r>
+        <w:rPr>
+          <w:lang w:val="en-US"/>
+        </w:rPr>
+        <w:t xml:space="preserve">127/127 [==============================] - 283s 2s/step - loss: 3.8600 - acc: 0.5747 - </w:t>
+      </w:r>
+      <w:proofErr w:type="spellStart"/>
+      <w:r>
+        <w:rPr>
+          <w:lang w:val="en-US"/>
+        </w:rPr>
+        <w:t>val_loss</w:t>
+      </w:r>
+      <w:proofErr w:type="spellEnd"/>
+      <w:r>
+        <w:rPr>
+          <w:lang w:val="en-US"/>
+        </w:rPr>
+        <w:t xml:space="preserve">: 3.7515 - </w:t>
+      </w:r>
+      <w:proofErr w:type="spellStart"/>
+      <w:r>
+        <w:rPr>
+          <w:lang w:val="en-US"/>
+        </w:rPr>
+        <w:t>val_acc</w:t>
+      </w:r>
+      <w:proofErr w:type="spellEnd"/>
+      <w:r>
+        <w:rPr>
+          <w:lang w:val="en-US"/>
+        </w:rPr>
+        <w:t>: 0.6424</w:t>
+      </w:r>
+    </w:p>
+    <w:p>
+      <w:pPr>
+        <w:rPr>
+          <w:lang w:val="en-US"/>
+        </w:rPr>
+      </w:pPr>
+      <w:r>
+        <w:rPr>
+          <w:lang w:val="en-US"/>
+        </w:rPr>
+        <w:t>Epoch 4/10</w:t>
+      </w:r>
+    </w:p>
+    <w:p>
+      <w:pPr>
+        <w:rPr>
+          <w:lang w:val="en-US"/>
+        </w:rPr>
+      </w:pPr>
+      <w:r>
+        <w:rPr>
+          <w:lang w:val="en-US"/>
+        </w:rPr>
+        <w:t xml:space="preserve">127/127 [==============================] - 311s 2s/step - loss: 3.3699 - acc: 0.6709 - </w:t>
+      </w:r>
+      <w:proofErr w:type="spellStart"/>
+      <w:r>
+        <w:rPr>
+          <w:lang w:val="en-US"/>
+        </w:rPr>
+        <w:t>val_loss</w:t>
+      </w:r>
+      <w:proofErr w:type="spellEnd"/>
+      <w:r>
+        <w:rPr>
+          <w:lang w:val="en-US"/>
+        </w:rPr>
+        <w:t xml:space="preserve">: 3.2871 - </w:t>
+      </w:r>
+      <w:proofErr w:type="spellStart"/>
+      <w:r>
+        <w:rPr>
+          <w:lang w:val="en-US"/>
+        </w:rPr>
+        <w:t>val_acc</w:t>
+      </w:r>
+      <w:proofErr w:type="spellEnd"/>
+      <w:r>
+        <w:rPr>
+          <w:lang w:val="en-US"/>
+        </w:rPr>
+        <w:t>: 0.7076</w:t>
+      </w:r>
+    </w:p>
+    <w:p>
+      <w:pPr>
+        <w:rPr>
+          <w:lang w:val="en-US"/>
+        </w:rPr>
+      </w:pPr>
+      <w:r>
+        <w:rPr>
+          <w:lang w:val="en-US"/>
+        </w:rPr>
+        <w:t>Epoch 5/10</w:t>
+      </w:r>
+    </w:p>
+    <w:p>
+      <w:pPr>
+        <w:rPr>
+          <w:lang w:val="en-US"/>
+        </w:rPr>
+      </w:pPr>
+      <w:r>
+        <w:rPr>
+          <w:lang w:val="en-US"/>
+        </w:rPr>
+        <w:t xml:space="preserve">127/127 [==============================] - 287s 2s/step - loss: 2.8586 - acc: 0.7252 - </w:t>
+      </w:r>
+      <w:proofErr w:type="spellStart"/>
+      <w:r>
+        <w:rPr>
+          <w:lang w:val="en-US"/>
+        </w:rPr>
+        <w:t>val_loss</w:t>
+      </w:r>
+      <w:proofErr w:type="spellEnd"/>
+      <w:r>
+        <w:rPr>
+          <w:lang w:val="en-US"/>
+        </w:rPr>
+        <w:t xml:space="preserve">: 2.8116 - </w:t>
+      </w:r>
+      <w:proofErr w:type="spellStart"/>
+      <w:r>
+        <w:rPr>
+          <w:lang w:val="en-US"/>
+        </w:rPr>
+        <w:t>val_acc</w:t>
+      </w:r>
+      <w:proofErr w:type="spellEnd"/>
+      <w:r>
+        <w:rPr>
+          <w:lang w:val="en-US"/>
+        </w:rPr>
+        <w:t>: 0.7480</w:t>
+      </w:r>
+    </w:p>
+    <w:p>
+      <w:pPr>
+        <w:rPr>
+          <w:lang w:val="en-US"/>
+        </w:rPr>
+      </w:pPr>
+      <w:r>
+        <w:rPr>
+          <w:lang w:val="en-US"/>
+        </w:rPr>
+        <w:t>Epoch 6/10</w:t>
+      </w:r>
+    </w:p>
+    <w:p>
+      <w:pPr>
+        <w:rPr>
+          <w:lang w:val="en-US"/>
+        </w:rPr>
+      </w:pPr>
+      <w:r>
+        <w:rPr>
+          <w:lang w:val="en-US"/>
+        </w:rPr>
+        <w:t xml:space="preserve">127/127 [==============================] - 283s 2s/step - loss: 2.3558 - acc: 0.7675 - </w:t>
+      </w:r>
+      <w:proofErr w:type="spellStart"/>
+      <w:r>
+        <w:rPr>
+          <w:lang w:val="en-US"/>
+        </w:rPr>
+        <w:t>val_loss</w:t>
+      </w:r>
+      <w:proofErr w:type="spellEnd"/>
+      <w:r>
+        <w:rPr>
+          <w:lang w:val="en-US"/>
+        </w:rPr>
+        <w:t xml:space="preserve">: 2.3811 - </w:t>
+      </w:r>
+      <w:proofErr w:type="spellStart"/>
+      <w:r>
+        <w:rPr>
+          <w:lang w:val="en-US"/>
+        </w:rPr>
+        <w:t>val_acc</w:t>
+      </w:r>
+      <w:proofErr w:type="spellEnd"/>
+      <w:r>
+        <w:rPr>
+          <w:lang w:val="en-US"/>
+        </w:rPr>
+        <w:t>: 0.7747</w:t>
+      </w:r>
+    </w:p>
+    <w:p>
+      <w:pPr>
+        <w:rPr>
+          <w:lang w:val="en-US"/>
+        </w:rPr>
+      </w:pPr>
+      <w:r>
+        <w:rPr>
+          <w:lang w:val="en-US"/>
+        </w:rPr>
+        <w:t>Epoch 7/10</w:t>
+      </w:r>
+    </w:p>
+    <w:p>
+      <w:pPr>
+        <w:rPr>
+          <w:lang w:val="en-US"/>
+        </w:rPr>
+      </w:pPr>
+      <w:r>
+        <w:rPr>
+          <w:lang w:val="en-US"/>
+        </w:rPr>
+        <w:t xml:space="preserve">127/127 [==============================] - 284s 2s/step - loss: 1.9227 - acc: 0.7972 - </w:t>
+      </w:r>
+      <w:proofErr w:type="spellStart"/>
+      <w:r>
+        <w:rPr>
+          <w:lang w:val="en-US"/>
+        </w:rPr>
+        <w:t>val_loss</w:t>
+      </w:r>
+      <w:proofErr w:type="spellEnd"/>
+      <w:r>
+        <w:rPr>
+          <w:lang w:val="en-US"/>
+        </w:rPr>
+        <w:t xml:space="preserve">: 1.9913 - </w:t>
+      </w:r>
+      <w:proofErr w:type="spellStart"/>
+      <w:r>
+        <w:rPr>
+          <w:lang w:val="en-US"/>
+        </w:rPr>
+        <w:t>val_acc</w:t>
+      </w:r>
+      <w:proofErr w:type="spellEnd"/>
+      <w:r>
+        <w:rPr>
+          <w:lang w:val="en-US"/>
+        </w:rPr>
+        <w:t>: 0.8066</w:t>
+      </w:r>
+    </w:p>
+    <w:p>
+      <w:pPr>
+        <w:rPr>
+          <w:lang w:val="en-US"/>
+        </w:rPr>
+      </w:pPr>
+      <w:r>
+        <w:rPr>
+          <w:lang w:val="en-US"/>
+        </w:rPr>
+        <w:t>Epoch 8/10</w:t>
+      </w:r>
+    </w:p>
+    <w:p>
+      <w:pPr>
+        <w:rPr>
+          <w:lang w:val="en-US"/>
+        </w:rPr>
+      </w:pPr>
+      <w:r>
+        <w:rPr>
+          <w:lang w:val="en-US"/>
+        </w:rPr>
+        <w:t xml:space="preserve">127/127 [==============================] - 283s 2s/step - loss: 1.5733 - acc: 0.8177 - </w:t>
+      </w:r>
+      <w:proofErr w:type="spellStart"/>
+      <w:r>
+        <w:rPr>
+          <w:lang w:val="en-US"/>
+        </w:rPr>
+        <w:t>val_loss</w:t>
+      </w:r>
+      <w:proofErr w:type="spellEnd"/>
+      <w:r>
+        <w:rPr>
+          <w:lang w:val="en-US"/>
+        </w:rPr>
+        <w:t xml:space="preserve">: 1.6622 - </w:t>
+      </w:r>
+      <w:proofErr w:type="spellStart"/>
+      <w:r>
+        <w:rPr>
+          <w:lang w:val="en-US"/>
+        </w:rPr>
+        <w:t>val_acc</w:t>
+      </w:r>
+      <w:proofErr w:type="spellEnd"/>
+      <w:r>
+        <w:rPr>
+          <w:lang w:val="en-US"/>
+        </w:rPr>
+        <w:t>: 0.8237</w:t>
+      </w:r>
+    </w:p>
+    <w:p>
+      <w:pPr>
+        <w:rPr>
+          <w:lang w:val="en-US"/>
+        </w:rPr>
+      </w:pPr>
+      <w:r>
+        <w:rPr>
+          <w:lang w:val="en-US"/>
+        </w:rPr>
+        <w:t>Epoch 9/10</w:t>
+      </w:r>
+    </w:p>
+    <w:p>
+      <w:pPr>
+        <w:rPr>
+          <w:lang w:val="en-US"/>
+        </w:rPr>
+      </w:pPr>
+      <w:r>
+        <w:rPr>
+          <w:lang w:val="en-US"/>
+        </w:rPr>
+        <w:t xml:space="preserve">127/127 [==============================] - 284s 2s/step - loss: 1.3143 - acc: 0.8399 - </w:t>
+      </w:r>
+      <w:proofErr w:type="spellStart"/>
+      <w:r>
+        <w:rPr>
+          <w:lang w:val="en-US"/>
+        </w:rPr>
+        <w:t>val_loss</w:t>
+      </w:r>
+      <w:proofErr w:type="spellEnd"/>
+      <w:r>
+        <w:rPr>
+          <w:lang w:val="en-US"/>
+        </w:rPr>
+        <w:t xml:space="preserve">: 1.4154 - </w:t>
+      </w:r>
+      <w:proofErr w:type="spellStart"/>
+      <w:r>
+        <w:rPr>
+          <w:lang w:val="en-US"/>
+        </w:rPr>
+        <w:t>val_acc</w:t>
+      </w:r>
+      <w:proofErr w:type="spellEnd"/>
+      <w:r>
+        <w:rPr>
+          <w:lang w:val="en-US"/>
+        </w:rPr>
+        <w:t>: 0.8460</w:t>
+      </w:r>
+    </w:p>
+    <w:p>
+      <w:pPr>
+        <w:rPr>
+          <w:lang w:val="en-US"/>
+        </w:rPr>
+      </w:pPr>
+      <w:r>
+        <w:rPr>
+          <w:lang w:val="en-US"/>
+        </w:rPr>
+        <w:t>Epoch 10/10</w:t>
+      </w:r>
+    </w:p>
+    <w:p>
+      <w:pPr>
+        <w:rPr>
+          <w:lang w:val="en-US"/>
+        </w:rPr>
+      </w:pPr>
+      <w:r>
+        <w:rPr>
+          <w:lang w:val="en-US"/>
+        </w:rPr>
+        <w:t xml:space="preserve">127/127 [==============================] - 284s 2s/step - loss: 1.1256 - acc: 0.8479 - </w:t>
+      </w:r>
+      <w:proofErr w:type="spellStart"/>
+      <w:r>
+        <w:rPr>
+          <w:lang w:val="en-US"/>
+        </w:rPr>
+        <w:t>val_loss</w:t>
+      </w:r>
+      <w:proofErr w:type="spellEnd"/>
+      <w:r>
+        <w:rPr>
+          <w:lang w:val="en-US"/>
+        </w:rPr>
+        <w:t xml:space="preserve">: 1.2451 - </w:t>
+      </w:r>
+      <w:proofErr w:type="spellStart"/>
+      <w:r>
+        <w:rPr>
+          <w:lang w:val="en-US"/>
+        </w:rPr>
+        <w:t>val_acc</w:t>
+      </w:r>
+      <w:proofErr w:type="spellEnd"/>
+      <w:r>
+        <w:rPr>
+          <w:lang w:val="en-US"/>
+        </w:rPr>
+        <w:t>: 0.8449</w:t>
+      </w:r>
+    </w:p>
+    <w:p>
+      <w:pPr>
+        <w:rPr>
+          <w:lang w:val="en-US"/>
+        </w:rPr>
+      </w:pPr>
+    </w:p>
+    <w:p>
+      <w:pPr>
+        <w:rPr>
+          <w:lang w:val="en-US"/>
+        </w:rPr>
+      </w:pPr>
+    </w:p>
+    <w:p>
+      <w:pPr>
+        <w:rPr>
+          <w:lang w:val="en-US"/>
+        </w:rPr>
+      </w:pPr>
+    </w:p>
+    <w:p>
+      <w:pPr>
+        <w:rPr>
+          <w:lang w:val="en-US"/>
+        </w:rPr>
+      </w:pPr>
+    </w:p>
+    <w:p>
+      <w:pPr>
+        <w:rPr>
+          <w:lang w:val="en-US"/>
+        </w:rPr>
+      </w:pPr>
+    </w:p>
+    <w:p>
+      <w:pPr>
+        <w:rPr>
+          <w:b/>
+          <w:lang w:val="en-US"/>
+        </w:rPr>
+      </w:pPr>
+      <w:r>
+        <w:rPr>
+          <w:b/>
+          <w:lang w:val="en-US"/>
+        </w:rPr>
+        <w:lastRenderedPageBreak/>
+        <w:t xml:space="preserve">loss: 4.5155 - acc: 0.1604 - </w:t>
+      </w:r>
+      <w:proofErr w:type="spellStart"/>
+      <w:r>
+        <w:rPr>
+          <w:b/>
+          <w:lang w:val="en-US"/>
+        </w:rPr>
+        <w:t>val_loss</w:t>
+      </w:r>
+      <w:proofErr w:type="spellEnd"/>
+      <w:r>
+        <w:rPr>
+          <w:b/>
+          <w:lang w:val="en-US"/>
+        </w:rPr>
+        <w:t xml:space="preserve">: 4.1603 - </w:t>
+      </w:r>
+      <w:proofErr w:type="spellStart"/>
+      <w:r>
+        <w:rPr>
+          <w:b/>
+          <w:lang w:val="en-US"/>
+        </w:rPr>
+        <w:t>val_acc</w:t>
+      </w:r>
+      <w:proofErr w:type="spellEnd"/>
+      <w:r>
+        <w:rPr>
+          <w:b/>
+          <w:lang w:val="en-US"/>
+        </w:rPr>
+        <w:t>: 0.4839</w:t>
+      </w:r>
+    </w:p>
+    <w:p>
+      <w:pPr>
+        <w:rPr>
+          <w:u w:val="single"/>
+          <w:lang w:val="en-US"/>
+        </w:rPr>
+      </w:pPr>
+      <w:r>
+        <w:rPr>
+          <w:u w:val="single"/>
+          <w:lang w:val="en-US"/>
+        </w:rPr>
+        <w:t>Full contrast stretching:</w:t>
+      </w:r>
+    </w:p>
+    <w:p>
+      <w:pPr>
+        <w:rPr>
+          <w:lang w:val="en-US"/>
+        </w:rPr>
+      </w:pPr>
+      <w:r>
+        <w:rPr>
+          <w:lang w:val="en-US"/>
+        </w:rPr>
+        <w:t xml:space="preserve">loss: 4.5420 - acc: 0.1377 - </w:t>
+      </w:r>
+      <w:proofErr w:type="spellStart"/>
+      <w:r>
+        <w:rPr>
+          <w:lang w:val="en-US"/>
+        </w:rPr>
+        <w:t>val_loss</w:t>
+      </w:r>
+      <w:proofErr w:type="spellEnd"/>
+      <w:r>
+        <w:rPr>
+          <w:lang w:val="en-US"/>
+        </w:rPr>
+        <w:t xml:space="preserve">: 4.1655 - </w:t>
+      </w:r>
+      <w:proofErr w:type="spellStart"/>
+      <w:r>
+        <w:rPr>
+          <w:lang w:val="en-US"/>
+        </w:rPr>
+        <w:t>val_acc</w:t>
+      </w:r>
+      <w:proofErr w:type="spellEnd"/>
+      <w:r>
+        <w:rPr>
+          <w:lang w:val="en-US"/>
+        </w:rPr>
+        <w:t>: 0.4783</w:t>
+      </w:r>
+    </w:p>
+    <w:p>
+      <w:pPr>
+        <w:rPr>
+          <w:lang w:val="en-US"/>
+        </w:rPr>
+      </w:pPr>
+      <w:r>
+        <w:rPr>
+          <w:lang w:val="en-US"/>
+        </w:rPr>
+        <w:t xml:space="preserve">loss: 3.8557 - acc: 0.5562 - </w:t>
+      </w:r>
+      <w:proofErr w:type="spellStart"/>
+      <w:r>
+        <w:rPr>
+          <w:lang w:val="en-US"/>
+        </w:rPr>
+        <w:t>val_loss</w:t>
+      </w:r>
+      <w:proofErr w:type="spellEnd"/>
+      <w:r>
+        <w:rPr>
+          <w:lang w:val="en-US"/>
+        </w:rPr>
+        <w:t xml:space="preserve">: 3.4486 - </w:t>
+      </w:r>
+      <w:proofErr w:type="spellStart"/>
+      <w:r>
+        <w:rPr>
+          <w:lang w:val="en-US"/>
+        </w:rPr>
+        <w:t>val_acc</w:t>
+      </w:r>
+      <w:proofErr w:type="spellEnd"/>
+      <w:r>
+        <w:rPr>
+          <w:lang w:val="en-US"/>
+        </w:rPr>
+        <w:t>: 0.7737</w:t>
+      </w:r>
+    </w:p>
+    <w:p>
+      <w:pPr>
+        <w:rPr>
+          <w:lang w:val="en-US"/>
+        </w:rPr>
+      </w:pPr>
+      <w:r>
+        <w:rPr>
+          <w:lang w:val="en-US"/>
+        </w:rPr>
+        <w:t xml:space="preserve">loss: 3.1167 - acc: 0.7199 - </w:t>
+      </w:r>
+      <w:proofErr w:type="spellStart"/>
+      <w:r>
+        <w:rPr>
+          <w:lang w:val="en-US"/>
+        </w:rPr>
+        <w:t>val_loss</w:t>
+      </w:r>
+      <w:proofErr w:type="spellEnd"/>
+      <w:r>
+        <w:rPr>
+          <w:lang w:val="en-US"/>
+        </w:rPr>
+        <w:t xml:space="preserve">: 2.6520 - </w:t>
+      </w:r>
+      <w:proofErr w:type="spellStart"/>
+      <w:r>
+        <w:rPr>
+          <w:lang w:val="en-US"/>
+        </w:rPr>
+        <w:t>val_acc</w:t>
+      </w:r>
+      <w:proofErr w:type="spellEnd"/>
+      <w:r>
+        <w:rPr>
+          <w:lang w:val="en-US"/>
+        </w:rPr>
+        <w:t>: 0.8207</w:t>
+      </w:r>
+    </w:p>
+    <w:p>
+      <w:pPr>
+        <w:rPr>
+          <w:u w:val="single"/>
+          <w:lang w:val="en-US"/>
+        </w:rPr>
+      </w:pPr>
+      <w:r>
+        <w:rPr>
+          <w:u w:val="single"/>
+          <w:lang w:val="en-US"/>
+        </w:rPr>
+        <w:t>Logarithmic:</w:t>
+      </w:r>
+    </w:p>
+    <w:p>
+      <w:pPr>
+        <w:rPr>
+          <w:lang w:val="en-US"/>
+        </w:rPr>
+      </w:pPr>
+      <w:r>
+        <w:rPr>
+          <w:lang w:val="en-US"/>
+        </w:rPr>
+        <w:t xml:space="preserve">loss: 4.5717 - acc: 0.1073 - </w:t>
+      </w:r>
+      <w:proofErr w:type="spellStart"/>
+      <w:r>
+        <w:rPr>
+          <w:lang w:val="en-US"/>
+        </w:rPr>
+        <w:t>val_loss</w:t>
+      </w:r>
+      <w:proofErr w:type="spellEnd"/>
+      <w:r>
+        <w:rPr>
+          <w:lang w:val="en-US"/>
+        </w:rPr>
+        <w:t xml:space="preserve">: 4.2315 - </w:t>
+      </w:r>
+      <w:proofErr w:type="spellStart"/>
+      <w:r>
+        <w:rPr>
+          <w:lang w:val="en-US"/>
+        </w:rPr>
+        <w:t>val_acc</w:t>
+      </w:r>
+      <w:proofErr w:type="spellEnd"/>
+      <w:r>
+        <w:rPr>
+          <w:lang w:val="en-US"/>
+        </w:rPr>
+        <w:t>: 0.3911</w:t>
+      </w:r>
+    </w:p>
+    <w:p>
+      <w:pPr>
+        <w:rPr>
+          <w:lang w:val="en-US"/>
+        </w:rPr>
+      </w:pPr>
+      <w:r>
+        <w:rPr>
+          <w:lang w:val="en-US"/>
+        </w:rPr>
+        <w:t xml:space="preserve">loss: 3.9967 - acc: 0.4867 - </w:t>
+      </w:r>
+      <w:proofErr w:type="spellStart"/>
+      <w:r>
+        <w:rPr>
+          <w:lang w:val="en-US"/>
+        </w:rPr>
+        <w:t>val_loss</w:t>
+      </w:r>
+      <w:proofErr w:type="spellEnd"/>
+      <w:r>
+        <w:rPr>
+          <w:lang w:val="en-US"/>
+        </w:rPr>
+        <w:t xml:space="preserve">: 3.6011 - </w:t>
+      </w:r>
+      <w:proofErr w:type="spellStart"/>
+      <w:r>
+        <w:rPr>
+          <w:lang w:val="en-US"/>
+        </w:rPr>
+        <w:t>val_acc</w:t>
+      </w:r>
+      <w:proofErr w:type="spellEnd"/>
+      <w:r>
+        <w:rPr>
+          <w:lang w:val="en-US"/>
+        </w:rPr>
+        <w:t>: 0.7121</w:t>
+      </w:r>
+    </w:p>
+    <w:p>
+      <w:pPr>
+        <w:rPr>
+          <w:lang w:val="en-US"/>
+        </w:rPr>
+      </w:pPr>
+      <w:r>
+        <w:rPr>
+          <w:lang w:val="en-US"/>
+        </w:rPr>
+        <w:t xml:space="preserve">loss: 3.3704 - acc: 0.6482 - </w:t>
+      </w:r>
+      <w:proofErr w:type="spellStart"/>
+      <w:r>
+        <w:rPr>
+          <w:lang w:val="en-US"/>
+        </w:rPr>
+        <w:t>val_loss</w:t>
+      </w:r>
+      <w:proofErr w:type="spellEnd"/>
+      <w:r>
+        <w:rPr>
+          <w:lang w:val="en-US"/>
+        </w:rPr>
+        <w:t xml:space="preserve">: 2.8929 - </w:t>
+      </w:r>
+      <w:proofErr w:type="spellStart"/>
+      <w:r>
+        <w:rPr>
+          <w:lang w:val="en-US"/>
+        </w:rPr>
+        <w:t>val_acc</w:t>
+      </w:r>
+      <w:proofErr w:type="spellEnd"/>
+      <w:r>
+        <w:rPr>
+          <w:lang w:val="en-US"/>
+        </w:rPr>
+        <w:t>: 0.7838</w:t>
+      </w:r>
+    </w:p>
+    <w:p>
+      <w:pPr>
+        <w:rPr>
+          <w:u w:val="single"/>
+          <w:lang w:val="en-US"/>
+        </w:rPr>
+      </w:pPr>
+      <w:r>
+        <w:rPr>
+          <w:u w:val="single"/>
+          <w:lang w:val="en-US"/>
+        </w:rPr>
+        <w:t>Logarithmic + contrast stretching:</w:t>
+      </w:r>
+    </w:p>
+    <w:p>
+      <w:pPr>
+        <w:rPr>
+          <w:lang w:val="en-US"/>
+        </w:rPr>
+      </w:pPr>
+      <w:r>
+        <w:rPr>
+          <w:lang w:val="en-US"/>
+        </w:rPr>
+        <w:t>loss: 4.</w:t>
+      </w:r>
+      <w:r>
+        <w:rPr>
+          <w:lang w:val="en-US"/>
+        </w:rPr>
+        <w:t>5438</w:t>
+      </w:r>
+      <w:r>
+        <w:rPr>
+          <w:lang w:val="en-US"/>
+        </w:rPr>
+        <w:t xml:space="preserve"> - acc: 0.1</w:t>
+      </w:r>
+      <w:r>
+        <w:rPr>
+          <w:lang w:val="en-US"/>
+        </w:rPr>
+        <w:t>103</w:t>
+      </w:r>
+      <w:r>
+        <w:rPr>
+          <w:lang w:val="en-US"/>
+        </w:rPr>
+        <w:t xml:space="preserve"> - </w:t>
+      </w:r>
+      <w:proofErr w:type="spellStart"/>
+      <w:r>
+        <w:rPr>
+          <w:lang w:val="en-US"/>
+        </w:rPr>
+        <w:t>val_loss</w:t>
+      </w:r>
+      <w:proofErr w:type="spellEnd"/>
+      <w:r>
+        <w:rPr>
+          <w:lang w:val="en-US"/>
+        </w:rPr>
+        <w:t>: 4.</w:t>
+      </w:r>
+      <w:r>
+        <w:rPr>
+          <w:lang w:val="en-US"/>
+        </w:rPr>
+        <w:t>1806</w:t>
+      </w:r>
+      <w:r>
+        <w:rPr>
+          <w:lang w:val="en-US"/>
+        </w:rPr>
+        <w:t xml:space="preserve"> - </w:t>
+      </w:r>
+      <w:proofErr w:type="spellStart"/>
+      <w:r>
+        <w:rPr>
+          <w:lang w:val="en-US"/>
+        </w:rPr>
+        <w:t>val_acc</w:t>
+      </w:r>
+      <w:proofErr w:type="spellEnd"/>
+      <w:r>
+        <w:rPr>
+          <w:lang w:val="en-US"/>
+        </w:rPr>
+        <w:t>: 0.</w:t>
+      </w:r>
+      <w:r>
+        <w:rPr>
+          <w:lang w:val="en-US"/>
+        </w:rPr>
+        <w:t>4158</w:t>
+      </w:r>
+    </w:p>
+    <w:p>
+      <w:pPr>
+        <w:rPr>
+          <w:lang w:val="en-US"/>
+        </w:rPr>
+      </w:pPr>
+      <w:r>
+        <w:rPr>
+          <w:lang w:val="en-US"/>
+        </w:rPr>
+        <w:t xml:space="preserve">loss: </w:t>
+      </w:r>
+      <w:r>
+        <w:rPr>
+          <w:lang w:val="en-US"/>
+        </w:rPr>
+        <w:t>3.9908</w:t>
+      </w:r>
+      <w:r>
+        <w:rPr>
+          <w:lang w:val="en-US"/>
+        </w:rPr>
+        <w:t xml:space="preserve"> - acc: 0</w:t>
+      </w:r>
+      <w:r>
+        <w:rPr>
+          <w:lang w:val="en-US"/>
+        </w:rPr>
+        <w:t>.4593</w:t>
+      </w:r>
+      <w:r>
+        <w:rPr>
+          <w:lang w:val="en-US"/>
+        </w:rPr>
+        <w:t xml:space="preserve"> - </w:t>
+      </w:r>
+      <w:proofErr w:type="spellStart"/>
+      <w:r>
+        <w:rPr>
+          <w:lang w:val="en-US"/>
+        </w:rPr>
+        <w:t>val_loss</w:t>
+      </w:r>
+      <w:proofErr w:type="spellEnd"/>
+      <w:r>
+        <w:rPr>
+          <w:lang w:val="en-US"/>
+        </w:rPr>
+        <w:t xml:space="preserve">: </w:t>
+      </w:r>
+      <w:r>
+        <w:rPr>
+          <w:lang w:val="en-US"/>
+        </w:rPr>
+        <w:t>3.5398</w:t>
+      </w:r>
+      <w:r>
+        <w:rPr>
+          <w:lang w:val="en-US"/>
+        </w:rPr>
+        <w:t xml:space="preserve"> - </w:t>
+      </w:r>
+      <w:proofErr w:type="spellStart"/>
+      <w:r>
+        <w:rPr>
+          <w:lang w:val="en-US"/>
+        </w:rPr>
+        <w:t>val_acc</w:t>
+      </w:r>
+      <w:proofErr w:type="spellEnd"/>
+      <w:r>
+        <w:rPr>
+          <w:lang w:val="en-US"/>
+        </w:rPr>
+        <w:t>: 0.</w:t>
+      </w:r>
+      <w:r>
+        <w:rPr>
+          <w:lang w:val="en-US"/>
+        </w:rPr>
+        <w:t>7369</w:t>
+      </w:r>
+    </w:p>
+    <w:p>
+      <w:pPr>
+        <w:rPr>
+          <w:lang w:val="en-US"/>
+        </w:rPr>
+      </w:pPr>
+      <w:r>
+        <w:rPr>
+          <w:lang w:val="en-US"/>
+        </w:rPr>
+        <w:t xml:space="preserve">loss: </w:t>
+      </w:r>
+      <w:r>
+        <w:rPr>
+          <w:lang w:val="en-US"/>
+        </w:rPr>
+        <w:t>3.3923</w:t>
+      </w:r>
+      <w:r>
+        <w:rPr>
+          <w:lang w:val="en-US"/>
+        </w:rPr>
+        <w:t xml:space="preserve"> - acc: 0.</w:t>
+      </w:r>
+      <w:r>
+        <w:rPr>
+          <w:lang w:val="en-US"/>
+        </w:rPr>
+        <w:t>6205</w:t>
+      </w:r>
+      <w:r>
+        <w:rPr>
+          <w:lang w:val="en-US"/>
+        </w:rPr>
+        <w:t xml:space="preserve"> - </w:t>
+      </w:r>
+      <w:proofErr w:type="spellStart"/>
+      <w:r>
+        <w:rPr>
+          <w:lang w:val="en-US"/>
+        </w:rPr>
+        <w:t>val_loss</w:t>
+      </w:r>
+      <w:proofErr w:type="spellEnd"/>
+      <w:r>
+        <w:rPr>
+          <w:lang w:val="en-US"/>
+        </w:rPr>
+        <w:t>:</w:t>
+      </w:r>
+      <w:r>
+        <w:rPr>
+          <w:lang w:val="en-US"/>
+        </w:rPr>
+        <w:t xml:space="preserve"> 2.8398</w:t>
+      </w:r>
+      <w:r>
+        <w:rPr>
+          <w:lang w:val="en-US"/>
+        </w:rPr>
+        <w:t xml:space="preserve"> - </w:t>
+      </w:r>
+      <w:proofErr w:type="spellStart"/>
+      <w:r>
+        <w:rPr>
+          <w:lang w:val="en-US"/>
+        </w:rPr>
+        <w:t>val_acc</w:t>
+      </w:r>
+      <w:proofErr w:type="spellEnd"/>
+      <w:r>
+        <w:rPr>
+          <w:lang w:val="en-US"/>
+        </w:rPr>
+        <w:t xml:space="preserve">: </w:t>
+      </w:r>
+      <w:r>
+        <w:rPr>
+          <w:lang w:val="en-US"/>
+        </w:rPr>
+        <w:t>0.8202</w:t>
+      </w:r>
     </w:p>
     <w:p>
       <w:pPr>
@@ -594,566 +2925,20 @@
       </w:pPr>
       <w:bookmarkStart w:id="0" w:name="_GoBack"/>
       <w:bookmarkEnd w:id="0"/>
-      <w:r>
-        <w:rPr>
-          <w:lang w:val="en-US"/>
-        </w:rPr>
-        <w:lastRenderedPageBreak/>
-        <w:t>No filter</w:t>
-      </w:r>
-    </w:p>
-    <w:p>
-      <w:pPr>
-        <w:rPr>
-          <w:lang w:val="en-US"/>
-        </w:rPr>
-      </w:pPr>
-      <w:r>
-        <w:rPr>
-          <w:lang w:val="en-US"/>
-        </w:rPr>
-        <w:t>Train on 8178 samples, validate on 2044 samples</w:t>
-      </w:r>
-    </w:p>
-    <w:p>
-      <w:pPr>
-        <w:rPr>
-          <w:lang w:val="en-US"/>
-        </w:rPr>
-      </w:pPr>
-      <w:r>
-        <w:rPr>
-          <w:lang w:val="en-US"/>
-        </w:rPr>
-        <w:t>Epoch 1/10</w:t>
-      </w:r>
-    </w:p>
-    <w:p>
-      <w:pPr>
-        <w:rPr>
-          <w:lang w:val="en-US"/>
-        </w:rPr>
-      </w:pPr>
-      <w:r>
-        <w:rPr>
-          <w:lang w:val="en-US"/>
-        </w:rPr>
-        <w:t xml:space="preserve">8178/8178 [==============================] - 97s 12ms/step - loss: 1.6510 - acc: 0.6542 - </w:t>
-      </w:r>
-      <w:proofErr w:type="spellStart"/>
-      <w:r>
-        <w:rPr>
-          <w:lang w:val="en-US"/>
-        </w:rPr>
-        <w:t>val_loss</w:t>
-      </w:r>
-      <w:proofErr w:type="spellEnd"/>
-      <w:r>
-        <w:rPr>
-          <w:lang w:val="en-US"/>
-        </w:rPr>
-        <w:t xml:space="preserve">: 0.5689 - </w:t>
-      </w:r>
-      <w:proofErr w:type="spellStart"/>
-      <w:r>
-        <w:rPr>
-          <w:lang w:val="en-US"/>
-        </w:rPr>
-        <w:t>val_acc</w:t>
-      </w:r>
-      <w:proofErr w:type="spellEnd"/>
-      <w:r>
-        <w:rPr>
-          <w:lang w:val="en-US"/>
-        </w:rPr>
-        <w:t>: 0.8405</w:t>
-      </w:r>
-    </w:p>
-    <w:p>
-      <w:pPr>
-        <w:rPr>
-          <w:lang w:val="en-US"/>
-        </w:rPr>
-      </w:pPr>
-      <w:r>
-        <w:rPr>
-          <w:lang w:val="en-US"/>
-        </w:rPr>
-        <w:t>Epoch 2/10</w:t>
-      </w:r>
-    </w:p>
-    <w:p>
-      <w:pPr>
-        <w:rPr>
-          <w:lang w:val="en-US"/>
-        </w:rPr>
-      </w:pPr>
-      <w:r>
-        <w:rPr>
-          <w:lang w:val="en-US"/>
-        </w:rPr>
-        <w:t xml:space="preserve">8178/8178 [==============================] - 70s 9ms/step - loss: 0.7305 - acc: 0.8094 - </w:t>
-      </w:r>
-      <w:proofErr w:type="spellStart"/>
-      <w:r>
-        <w:rPr>
-          <w:lang w:val="en-US"/>
-        </w:rPr>
-        <w:t>val_loss</w:t>
-      </w:r>
-      <w:proofErr w:type="spellEnd"/>
-      <w:r>
-        <w:rPr>
-          <w:lang w:val="en-US"/>
-        </w:rPr>
-        <w:t xml:space="preserve">: 0.5762 - </w:t>
-      </w:r>
-      <w:proofErr w:type="spellStart"/>
-      <w:r>
-        <w:rPr>
-          <w:lang w:val="en-US"/>
-        </w:rPr>
-        <w:t>val_acc</w:t>
-      </w:r>
-      <w:proofErr w:type="spellEnd"/>
-      <w:r>
-        <w:rPr>
-          <w:lang w:val="en-US"/>
-        </w:rPr>
-        <w:t>: 0.8327</w:t>
-      </w:r>
-    </w:p>
-    <w:p>
-      <w:pPr>
-        <w:rPr>
-          <w:lang w:val="en-US"/>
-        </w:rPr>
-      </w:pPr>
-      <w:r>
-        <w:rPr>
-          <w:lang w:val="en-US"/>
-        </w:rPr>
-        <w:t>Epoch 3/10</w:t>
-      </w:r>
-    </w:p>
-    <w:p>
-      <w:pPr>
-        <w:rPr>
-          <w:lang w:val="en-US"/>
-        </w:rPr>
-      </w:pPr>
-      <w:r>
-        <w:rPr>
-          <w:lang w:val="en-US"/>
-        </w:rPr>
-        <w:t xml:space="preserve">8178/8178 [==============================] - 58s 7ms/step - loss: 0.6253 - acc: 0.8264 - </w:t>
-      </w:r>
-      <w:proofErr w:type="spellStart"/>
-      <w:r>
-        <w:rPr>
-          <w:lang w:val="en-US"/>
-        </w:rPr>
-        <w:t>val_loss</w:t>
-      </w:r>
-      <w:proofErr w:type="spellEnd"/>
-      <w:r>
-        <w:rPr>
-          <w:lang w:val="en-US"/>
-        </w:rPr>
-        <w:t xml:space="preserve">: 0.5553 - </w:t>
-      </w:r>
-      <w:proofErr w:type="spellStart"/>
-      <w:r>
-        <w:rPr>
-          <w:lang w:val="en-US"/>
-        </w:rPr>
-        <w:t>val_acc</w:t>
-      </w:r>
-      <w:proofErr w:type="spellEnd"/>
-      <w:r>
-        <w:rPr>
-          <w:lang w:val="en-US"/>
-        </w:rPr>
-        <w:t>: 0.8493</w:t>
-      </w:r>
-    </w:p>
-    <w:p>
-      <w:pPr>
-        <w:rPr>
-          <w:lang w:val="en-US"/>
-        </w:rPr>
-      </w:pPr>
-      <w:r>
-        <w:rPr>
-          <w:lang w:val="en-US"/>
-        </w:rPr>
-        <w:t>Epoch 4/10</w:t>
-      </w:r>
-    </w:p>
-    <w:p>
-      <w:pPr>
-        <w:rPr>
-          <w:lang w:val="en-US"/>
-        </w:rPr>
-      </w:pPr>
-      <w:r>
-        <w:rPr>
-          <w:lang w:val="en-US"/>
-        </w:rPr>
-        <w:t xml:space="preserve">8178/8178 [==============================] - 58s 7ms/step - loss: 0.5742 - acc: 0.8341 - </w:t>
-      </w:r>
-      <w:proofErr w:type="spellStart"/>
-      <w:r>
-        <w:rPr>
-          <w:lang w:val="en-US"/>
-        </w:rPr>
-        <w:t>val_loss</w:t>
-      </w:r>
-      <w:proofErr w:type="spellEnd"/>
-      <w:r>
-        <w:rPr>
-          <w:lang w:val="en-US"/>
-        </w:rPr>
-        <w:t xml:space="preserve">: 0.5827 - </w:t>
-      </w:r>
-      <w:proofErr w:type="spellStart"/>
-      <w:r>
-        <w:rPr>
-          <w:lang w:val="en-US"/>
-        </w:rPr>
-        <w:t>val_acc</w:t>
-      </w:r>
-      <w:proofErr w:type="spellEnd"/>
-      <w:r>
-        <w:rPr>
-          <w:lang w:val="en-US"/>
-        </w:rPr>
-        <w:t>: 0.8493</w:t>
-      </w:r>
-    </w:p>
-    <w:p>
-      <w:pPr>
-        <w:rPr>
-          <w:lang w:val="en-US"/>
-        </w:rPr>
-      </w:pPr>
-      <w:r>
-        <w:rPr>
-          <w:lang w:val="en-US"/>
-        </w:rPr>
-        <w:t>Epoch 5/10</w:t>
-      </w:r>
-    </w:p>
-    <w:p>
-      <w:pPr>
-        <w:rPr>
-          <w:lang w:val="en-US"/>
-        </w:rPr>
-      </w:pPr>
-      <w:r>
-        <w:rPr>
-          <w:lang w:val="en-US"/>
-        </w:rPr>
-        <w:t xml:space="preserve">8178/8178 [==============================] - 55s 7ms/step - loss: 0.5358 - acc: 0.8489 - </w:t>
-      </w:r>
-      <w:proofErr w:type="spellStart"/>
-      <w:r>
-        <w:rPr>
-          <w:lang w:val="en-US"/>
-        </w:rPr>
-        <w:t>val_loss</w:t>
-      </w:r>
-      <w:proofErr w:type="spellEnd"/>
-      <w:r>
-        <w:rPr>
-          <w:lang w:val="en-US"/>
-        </w:rPr>
-        <w:t xml:space="preserve">: 0.5805 - </w:t>
-      </w:r>
-      <w:proofErr w:type="spellStart"/>
-      <w:r>
-        <w:rPr>
-          <w:lang w:val="en-US"/>
-        </w:rPr>
-        <w:t>val_acc</w:t>
-      </w:r>
-      <w:proofErr w:type="spellEnd"/>
-      <w:r>
-        <w:rPr>
-          <w:lang w:val="en-US"/>
-        </w:rPr>
-        <w:t>: 0.8464</w:t>
-      </w:r>
-    </w:p>
-    <w:p>
-      <w:pPr>
-        <w:rPr>
-          <w:lang w:val="en-US"/>
-        </w:rPr>
-      </w:pPr>
-      <w:r>
-        <w:rPr>
-          <w:lang w:val="en-US"/>
-        </w:rPr>
-        <w:t>Epoch 6/10</w:t>
-      </w:r>
-    </w:p>
-    <w:p>
-      <w:pPr>
-        <w:rPr>
-          <w:lang w:val="en-US"/>
-        </w:rPr>
-      </w:pPr>
-      <w:r>
-        <w:rPr>
-          <w:lang w:val="en-US"/>
-        </w:rPr>
-        <w:t xml:space="preserve">8178/8178 [==============================] - 61s 7ms/step - loss: 0.5147 - acc: 0.8492 - </w:t>
-      </w:r>
-      <w:proofErr w:type="spellStart"/>
-      <w:r>
-        <w:rPr>
-          <w:lang w:val="en-US"/>
-        </w:rPr>
-        <w:t>val_loss</w:t>
-      </w:r>
-      <w:proofErr w:type="spellEnd"/>
-      <w:r>
-        <w:rPr>
-          <w:lang w:val="en-US"/>
-        </w:rPr>
-        <w:t xml:space="preserve">: 0.5622 - </w:t>
-      </w:r>
-      <w:proofErr w:type="spellStart"/>
-      <w:r>
-        <w:rPr>
-          <w:lang w:val="en-US"/>
-        </w:rPr>
-        <w:t>val_acc</w:t>
-      </w:r>
-      <w:proofErr w:type="spellEnd"/>
-      <w:r>
-        <w:rPr>
-          <w:lang w:val="en-US"/>
-        </w:rPr>
-        <w:t>: 0.8483</w:t>
-      </w:r>
-    </w:p>
-    <w:p>
-      <w:pPr>
-        <w:rPr>
-          <w:lang w:val="en-US"/>
-        </w:rPr>
-      </w:pPr>
-      <w:r>
-        <w:rPr>
-          <w:lang w:val="en-US"/>
-        </w:rPr>
-        <w:t>Epoch 7/10</w:t>
-      </w:r>
-    </w:p>
-    <w:p>
-      <w:pPr>
-        <w:rPr>
-          <w:lang w:val="en-US"/>
-        </w:rPr>
-      </w:pPr>
-      <w:r>
-        <w:rPr>
-          <w:lang w:val="en-US"/>
-        </w:rPr>
-        <w:t xml:space="preserve">8178/8178 [==============================] - 56s 7ms/step - loss: 0.4967 - acc: 0.8522 - </w:t>
-      </w:r>
-      <w:proofErr w:type="spellStart"/>
-      <w:r>
-        <w:rPr>
-          <w:lang w:val="en-US"/>
-        </w:rPr>
-        <w:t>val_loss</w:t>
-      </w:r>
-      <w:proofErr w:type="spellEnd"/>
-      <w:r>
-        <w:rPr>
-          <w:lang w:val="en-US"/>
-        </w:rPr>
-        <w:t xml:space="preserve">: 0.5982 - </w:t>
-      </w:r>
-      <w:proofErr w:type="spellStart"/>
-      <w:r>
-        <w:rPr>
-          <w:lang w:val="en-US"/>
-        </w:rPr>
-        <w:t>val_acc</w:t>
-      </w:r>
-      <w:proofErr w:type="spellEnd"/>
-      <w:r>
-        <w:rPr>
-          <w:lang w:val="en-US"/>
-        </w:rPr>
-        <w:t>: 0.8464</w:t>
-      </w:r>
-    </w:p>
-    <w:p>
-      <w:pPr>
-        <w:rPr>
-          <w:lang w:val="en-US"/>
-        </w:rPr>
-      </w:pPr>
-      <w:r>
-        <w:rPr>
-          <w:lang w:val="en-US"/>
-        </w:rPr>
-        <w:t>Epoch 8/10</w:t>
-      </w:r>
-    </w:p>
-    <w:p>
-      <w:pPr>
-        <w:rPr>
-          <w:lang w:val="en-US"/>
-        </w:rPr>
-      </w:pPr>
-      <w:r>
-        <w:rPr>
-          <w:lang w:val="en-US"/>
-        </w:rPr>
-        <w:t xml:space="preserve">8178/8178 [==============================] - 56s 7ms/step - loss: 0.4729 - acc: 0.8585 - </w:t>
-      </w:r>
-      <w:proofErr w:type="spellStart"/>
-      <w:r>
-        <w:rPr>
-          <w:lang w:val="en-US"/>
-        </w:rPr>
-        <w:t>val_loss</w:t>
-      </w:r>
-      <w:proofErr w:type="spellEnd"/>
-      <w:r>
-        <w:rPr>
-          <w:lang w:val="en-US"/>
-        </w:rPr>
-        <w:t xml:space="preserve">: 0.5956 - </w:t>
-      </w:r>
-      <w:proofErr w:type="spellStart"/>
-      <w:r>
-        <w:rPr>
-          <w:lang w:val="en-US"/>
-        </w:rPr>
-        <w:t>val_acc</w:t>
-      </w:r>
-      <w:proofErr w:type="spellEnd"/>
-      <w:r>
-        <w:rPr>
-          <w:lang w:val="en-US"/>
-        </w:rPr>
-        <w:t>: 0.8508</w:t>
-      </w:r>
-    </w:p>
-    <w:p>
-      <w:pPr>
-        <w:rPr>
-          <w:lang w:val="en-US"/>
-        </w:rPr>
-      </w:pPr>
-      <w:r>
-        <w:rPr>
-          <w:lang w:val="en-US"/>
-        </w:rPr>
-        <w:t>Epoch 9/10</w:t>
-      </w:r>
-    </w:p>
-    <w:p>
-      <w:pPr>
-        <w:rPr>
-          <w:lang w:val="en-US"/>
-        </w:rPr>
-      </w:pPr>
-      <w:r>
-        <w:rPr>
-          <w:lang w:val="en-US"/>
-        </w:rPr>
-        <w:t xml:space="preserve">8178/8178 [==============================] - 55s 7ms/step - loss: 0.4480 - acc: 0.8684 - </w:t>
-      </w:r>
-      <w:proofErr w:type="spellStart"/>
-      <w:r>
-        <w:rPr>
-          <w:lang w:val="en-US"/>
-        </w:rPr>
-        <w:t>val_loss</w:t>
-      </w:r>
-      <w:proofErr w:type="spellEnd"/>
-      <w:r>
-        <w:rPr>
-          <w:lang w:val="en-US"/>
-        </w:rPr>
-        <w:t xml:space="preserve">: 0.5998 - </w:t>
-      </w:r>
-      <w:proofErr w:type="spellStart"/>
-      <w:r>
-        <w:rPr>
-          <w:lang w:val="en-US"/>
-        </w:rPr>
-        <w:t>val_acc</w:t>
-      </w:r>
-      <w:proofErr w:type="spellEnd"/>
-      <w:r>
-        <w:rPr>
-          <w:lang w:val="en-US"/>
-        </w:rPr>
-        <w:t>: 0.8390</w:t>
-      </w:r>
-    </w:p>
-    <w:p>
-      <w:pPr>
-        <w:rPr>
-          <w:lang w:val="en-US"/>
-        </w:rPr>
-      </w:pPr>
-      <w:r>
-        <w:rPr>
-          <w:lang w:val="en-US"/>
-        </w:rPr>
-        <w:t>Epoch 10/10</w:t>
-      </w:r>
-    </w:p>
-    <w:p>
-      <w:pPr>
-        <w:rPr>
-          <w:lang w:val="en-US"/>
-        </w:rPr>
-      </w:pPr>
-      <w:r>
-        <w:rPr>
-          <w:lang w:val="en-US"/>
-        </w:rPr>
-        <w:t xml:space="preserve">8178/8178 [==============================] - 60s 7ms/step - loss: 0.4194 - acc: 0.8725 - </w:t>
-      </w:r>
-      <w:proofErr w:type="spellStart"/>
-      <w:r>
-        <w:rPr>
-          <w:lang w:val="en-US"/>
-        </w:rPr>
-        <w:t>val_loss</w:t>
-      </w:r>
-      <w:proofErr w:type="spellEnd"/>
-      <w:r>
-        <w:rPr>
-          <w:lang w:val="en-US"/>
-        </w:rPr>
-        <w:t xml:space="preserve">: 0.6036 - </w:t>
-      </w:r>
-      <w:proofErr w:type="spellStart"/>
-      <w:r>
-        <w:rPr>
-          <w:lang w:val="en-US"/>
-        </w:rPr>
-        <w:t>val_acc</w:t>
-      </w:r>
-      <w:proofErr w:type="spellEnd"/>
-      <w:r>
-        <w:rPr>
-          <w:lang w:val="en-US"/>
-        </w:rPr>
-        <w:t>: 0.8430</w:t>
-      </w:r>
+    </w:p>
+    <w:p>
+      <w:pPr>
+        <w:rPr>
+          <w:lang w:val="en-US"/>
+        </w:rPr>
+      </w:pPr>
+    </w:p>
+    <w:p>
+      <w:pPr>
+        <w:rPr>
+          <w:lang w:val="en-US"/>
+        </w:rPr>
+      </w:pPr>
     </w:p>
     <w:sectPr>
       <w:pgSz w:w="11906" w:h="16838"/>

</xml_diff>